<commit_message>
update the test case
</commit_message>
<xml_diff>
--- a/documents/Course Outline.docx
+++ b/documents/Course Outline.docx
@@ -81,7 +81,20 @@
         <w:rPr>
           <w:rStyle w:val="Heading1Char"/>
         </w:rPr>
-        <w:t>(18h)</w:t>
+        <w:t>(</w:t>
+      </w:r>
+      <w:r>
+        <w:rPr>
+          <w:rStyle w:val="Heading1Char"/>
+          <w:rFonts w:hint="eastAsia"/>
+        </w:rPr>
+        <w:t>18</w:t>
+      </w:r>
+      <w:r>
+        <w:rPr>
+          <w:rStyle w:val="Heading1Char"/>
+        </w:rPr>
+        <w:t>h)</w:t>
       </w:r>
       <w:r>
         <w:rPr>
@@ -105,238 +118,242 @@
         <w:rPr>
           <w:rFonts w:hint="eastAsia"/>
         </w:rPr>
-        <w:t>9</w:t>
-      </w:r>
-      <w:r>
-        <w:t>h</w:t>
-      </w:r>
-      <w:r>
-        <w:t>)</w:t>
-      </w:r>
-    </w:p>
-    <w:p>
-      <w:pPr>
-        <w:pStyle w:val="Heading3"/>
-      </w:pPr>
-      <w:r>
-        <w:t>Selenium</w:t>
-      </w:r>
-    </w:p>
-    <w:p>
-      <w:pPr>
-        <w:pStyle w:val="Heading3"/>
-      </w:pPr>
-      <w:r>
-        <w:t>Junit</w:t>
-      </w:r>
-      <w:r>
-        <w:t xml:space="preserve"> Framework </w:t>
-      </w:r>
-    </w:p>
-    <w:p>
-      <w:pPr>
-        <w:pStyle w:val="Heading3"/>
-      </w:pPr>
-      <w:r>
-        <w:t>Cucumber Framework</w:t>
-      </w:r>
-    </w:p>
-    <w:p/>
-    <w:p>
-      <w:pPr>
-        <w:pStyle w:val="Heading2"/>
-      </w:pPr>
-      <w:r>
-        <w:t xml:space="preserve">API </w:t>
-      </w:r>
-      <w:r>
-        <w:t>Testing</w:t>
-      </w:r>
-      <w:r>
-        <w:t>(</w:t>
-      </w:r>
-      <w:r>
-        <w:t>7h</w:t>
-      </w:r>
-      <w:r>
-        <w:t>)</w:t>
-      </w:r>
-    </w:p>
-    <w:p>
-      <w:pPr>
-        <w:pStyle w:val="Heading3"/>
-      </w:pPr>
-      <w:r>
-        <w:t>Introduction to API</w:t>
-      </w:r>
-    </w:p>
-    <w:p>
-      <w:pPr>
-        <w:pStyle w:val="Heading3"/>
-      </w:pPr>
-      <w:proofErr w:type="spellStart"/>
-      <w:r>
-        <w:t>TestNG</w:t>
-      </w:r>
-      <w:proofErr w:type="spellEnd"/>
-    </w:p>
-    <w:p>
-      <w:pPr>
-        <w:pStyle w:val="Heading3"/>
-      </w:pPr>
-      <w:proofErr w:type="spellStart"/>
+        <w:t>1</w:t>
+      </w:r>
       <w:r>
         <w:rPr>
           <w:rFonts w:hint="eastAsia"/>
         </w:rPr>
-        <w:t>restassured</w:t>
-      </w:r>
-      <w:proofErr w:type="spellEnd"/>
-    </w:p>
-    <w:p/>
-    <w:p>
-      <w:pPr>
-        <w:pStyle w:val="Heading2"/>
-      </w:pPr>
-      <w:r>
-        <w:t xml:space="preserve">Performance/Load </w:t>
-      </w:r>
-      <w:r>
-        <w:t>Testing (</w:t>
-      </w:r>
-      <w:r>
-        <w:t>4h</w:t>
-      </w:r>
-      <w:r>
-        <w:t>)</w:t>
-      </w:r>
-    </w:p>
-    <w:p>
-      <w:pPr>
-        <w:pStyle w:val="Heading3"/>
-      </w:pPr>
-      <w:proofErr w:type="spellStart"/>
-      <w:r>
-        <w:t>Jmeter</w:t>
-      </w:r>
-      <w:proofErr w:type="spellEnd"/>
-      <w:r>
-        <w:t xml:space="preserve"> Testing</w:t>
-      </w:r>
-    </w:p>
-    <w:p/>
-    <w:p>
-      <w:pPr>
-        <w:pStyle w:val="Heading2"/>
-        <w:rPr>
-          <w:rFonts w:ascii="Lato-bold" w:hAnsi="Lato-bold" w:hint="eastAsia"/>
-        </w:rPr>
-      </w:pPr>
-      <w:r>
-        <w:rPr>
-          <w:rFonts w:ascii="Lato-bold" w:hAnsi="Lato-bold"/>
-        </w:rPr>
-        <w:t>Testing and Continuous Integration</w:t>
-      </w:r>
-      <w:r>
-        <w:rPr>
-          <w:rFonts w:ascii="Lato-bold" w:hAnsi="Lato-bold"/>
-        </w:rPr>
-        <w:t>(3h)</w:t>
-      </w:r>
-    </w:p>
-    <w:p>
-      <w:pPr>
-        <w:pStyle w:val="Heading3"/>
-      </w:pPr>
-      <w:r>
-        <w:t xml:space="preserve">Build environments </w:t>
-      </w:r>
-    </w:p>
-    <w:p>
-      <w:pPr>
-        <w:pStyle w:val="Heading3"/>
-      </w:pPr>
-      <w:r>
-        <w:t>Structure regression</w:t>
-      </w:r>
-    </w:p>
-    <w:p>
-      <w:pPr>
-        <w:pStyle w:val="Heading3"/>
-      </w:pPr>
-      <w:r>
-        <w:t>Business facing regression</w:t>
-      </w:r>
-    </w:p>
-    <w:p>
-      <w:pPr>
-        <w:pStyle w:val="Heading3"/>
-      </w:pPr>
-      <w:r>
-        <w:t>Static analysis</w:t>
-      </w:r>
-    </w:p>
-    <w:p>
-      <w:pPr>
-        <w:pStyle w:val="Heading3"/>
-      </w:pPr>
-      <w:r>
-        <w:rPr>
-          <w:rFonts w:hint="eastAsia"/>
-        </w:rPr>
-        <w:t>Jenkins CI</w:t>
-      </w:r>
-    </w:p>
-    <w:p/>
-    <w:p>
-      <w:pPr>
-        <w:pStyle w:val="Heading1"/>
-      </w:pPr>
-      <w:r>
-        <w:t>Job S</w:t>
-      </w:r>
-      <w:r>
-        <w:t>earch and Interview(2h)</w:t>
-      </w:r>
-    </w:p>
-    <w:p>
-      <w:pPr>
-        <w:pStyle w:val="Heading3"/>
-      </w:pPr>
-      <w:r>
-        <w:rPr>
-          <w:rFonts w:hint="eastAsia"/>
-        </w:rPr>
-        <w:t>Job Search</w:t>
-      </w:r>
-    </w:p>
-    <w:p>
-      <w:pPr>
-        <w:pStyle w:val="Heading3"/>
-      </w:pPr>
-      <w:r>
-        <w:rPr>
-          <w:rFonts w:hint="eastAsia"/>
-        </w:rPr>
-        <w:t>Building Resume</w:t>
-      </w:r>
-    </w:p>
-    <w:p>
-      <w:pPr>
-        <w:pStyle w:val="Heading3"/>
-        <w:rPr>
-          <w:rFonts w:hint="eastAsia"/>
-        </w:rPr>
-      </w:pPr>
-      <w:r>
-        <w:rPr>
-          <w:rFonts w:hint="eastAsia"/>
-        </w:rPr>
-        <w:t>Interview Questions</w:t>
+        <w:t>5</w:t>
       </w:r>
       <w:bookmarkStart w:id="0" w:name="_GoBack"/>
       <w:bookmarkEnd w:id="0"/>
+      <w:r>
+        <w:t>h</w:t>
+      </w:r>
+      <w:r>
+        <w:t>)</w:t>
+      </w:r>
+    </w:p>
+    <w:p>
+      <w:pPr>
+        <w:pStyle w:val="Heading3"/>
+        <w:rPr>
+          <w:rFonts w:hint="eastAsia"/>
+          <w:lang w:val="en-US"/>
+        </w:rPr>
+      </w:pPr>
+      <w:r>
+        <w:t>Selenium</w:t>
+      </w:r>
+    </w:p>
+    <w:p>
+      <w:pPr>
+        <w:pStyle w:val="Heading3"/>
+      </w:pPr>
+      <w:r>
+        <w:t>Junit</w:t>
+      </w:r>
+      <w:r>
+        <w:t xml:space="preserve"> Framework </w:t>
+      </w:r>
+    </w:p>
+    <w:p>
+      <w:pPr>
+        <w:pStyle w:val="Heading3"/>
+      </w:pPr>
+      <w:r>
+        <w:t>Cucumber Framework</w:t>
+      </w:r>
+    </w:p>
+    <w:p/>
+    <w:p>
+      <w:pPr>
+        <w:pStyle w:val="Heading2"/>
+      </w:pPr>
+      <w:r>
+        <w:t xml:space="preserve">API </w:t>
+      </w:r>
+      <w:r>
+        <w:t>Testing</w:t>
+      </w:r>
+      <w:r>
+        <w:t>(</w:t>
+      </w:r>
+      <w:r>
+        <w:rPr>
+          <w:rFonts w:hint="eastAsia"/>
+        </w:rPr>
+        <w:t>8</w:t>
+      </w:r>
+      <w:r>
+        <w:t>h</w:t>
+      </w:r>
+      <w:r>
+        <w:t>)</w:t>
+      </w:r>
+    </w:p>
+    <w:p>
+      <w:pPr>
+        <w:pStyle w:val="Heading3"/>
+      </w:pPr>
+      <w:r>
+        <w:t>Introduction to API</w:t>
+      </w:r>
+    </w:p>
+    <w:p>
+      <w:pPr>
+        <w:pStyle w:val="Heading3"/>
+      </w:pPr>
+      <w:r>
+        <w:t>TestNG</w:t>
+      </w:r>
+    </w:p>
+    <w:p>
+      <w:pPr>
+        <w:pStyle w:val="Heading3"/>
+      </w:pPr>
+      <w:r>
+        <w:rPr>
+          <w:rFonts w:hint="eastAsia"/>
+        </w:rPr>
+        <w:t>restassured</w:t>
+      </w:r>
+    </w:p>
+    <w:p/>
+    <w:p>
+      <w:pPr>
+        <w:pStyle w:val="Heading2"/>
+      </w:pPr>
+      <w:r>
+        <w:t xml:space="preserve">Performance/Load </w:t>
+      </w:r>
+      <w:r>
+        <w:t>Testing (</w:t>
+      </w:r>
+      <w:r>
+        <w:t>4h</w:t>
+      </w:r>
+      <w:r>
+        <w:t>)</w:t>
+      </w:r>
+    </w:p>
+    <w:p>
+      <w:pPr>
+        <w:pStyle w:val="Heading3"/>
+      </w:pPr>
+      <w:r>
+        <w:t>Jmeter Testing</w:t>
+      </w:r>
+    </w:p>
+    <w:p/>
+    <w:p>
+      <w:pPr>
+        <w:pStyle w:val="Heading2"/>
+        <w:rPr>
+          <w:rFonts w:ascii="Lato-bold" w:hAnsi="Lato-bold" w:hint="eastAsia"/>
+        </w:rPr>
+      </w:pPr>
+      <w:r>
+        <w:rPr>
+          <w:rFonts w:ascii="Lato-bold" w:hAnsi="Lato-bold"/>
+        </w:rPr>
+        <w:t>Testing and Continuous Integration</w:t>
+      </w:r>
+      <w:r>
+        <w:rPr>
+          <w:rFonts w:ascii="Lato-bold" w:hAnsi="Lato-bold"/>
+        </w:rPr>
+        <w:t>(3h)</w:t>
+      </w:r>
+    </w:p>
+    <w:p>
+      <w:pPr>
+        <w:pStyle w:val="Heading3"/>
+      </w:pPr>
+      <w:r>
+        <w:t xml:space="preserve">Build environments </w:t>
+      </w:r>
+    </w:p>
+    <w:p>
+      <w:pPr>
+        <w:pStyle w:val="Heading3"/>
+      </w:pPr>
+      <w:r>
+        <w:t>Structure regression</w:t>
+      </w:r>
+    </w:p>
+    <w:p>
+      <w:pPr>
+        <w:pStyle w:val="Heading3"/>
+      </w:pPr>
+      <w:r>
+        <w:t>Business facing regression</w:t>
+      </w:r>
+    </w:p>
+    <w:p>
+      <w:pPr>
+        <w:pStyle w:val="Heading3"/>
+      </w:pPr>
+      <w:r>
+        <w:t>Static analysis</w:t>
+      </w:r>
+    </w:p>
+    <w:p>
+      <w:pPr>
+        <w:pStyle w:val="Heading3"/>
+      </w:pPr>
+      <w:r>
+        <w:rPr>
+          <w:rFonts w:hint="eastAsia"/>
+        </w:rPr>
+        <w:t>Jenkins CI</w:t>
+      </w:r>
+    </w:p>
+    <w:p/>
+    <w:p>
+      <w:pPr>
+        <w:pStyle w:val="Heading1"/>
+      </w:pPr>
+      <w:r>
+        <w:t>Job S</w:t>
+      </w:r>
+      <w:r>
+        <w:t>earch and Interview(2h)</w:t>
+      </w:r>
+    </w:p>
+    <w:p>
+      <w:pPr>
+        <w:pStyle w:val="Heading3"/>
+      </w:pPr>
+      <w:r>
+        <w:rPr>
+          <w:rFonts w:hint="eastAsia"/>
+        </w:rPr>
+        <w:t>Job Search</w:t>
+      </w:r>
+    </w:p>
+    <w:p>
+      <w:pPr>
+        <w:pStyle w:val="Heading3"/>
+      </w:pPr>
+      <w:r>
+        <w:rPr>
+          <w:rFonts w:hint="eastAsia"/>
+        </w:rPr>
+        <w:t>Building Resume</w:t>
+      </w:r>
+    </w:p>
+    <w:p>
+      <w:pPr>
+        <w:pStyle w:val="Heading3"/>
+      </w:pPr>
+      <w:r>
+        <w:rPr>
+          <w:rFonts w:hint="eastAsia"/>
+        </w:rPr>
+        <w:t>Interview Questions</w:t>
+      </w:r>
     </w:p>
     <w:p>
       <w:pPr>
@@ -1335,7 +1352,7 @@
 </file>
 
 <file path=customXml/itemProps1.xml><?xml version="1.0" encoding="utf-8"?>
-<ds:datastoreItem xmlns:ds="http://schemas.openxmlformats.org/officeDocument/2006/customXml" ds:itemID="{A9B1ADE6-7E2D-8642-BDD0-5C18EE2862F6}">
+<ds:datastoreItem xmlns:ds="http://schemas.openxmlformats.org/officeDocument/2006/customXml" ds:itemID="{44B3BDCD-A622-DF4E-9833-5827A41971E4}">
   <ds:schemaRefs>
     <ds:schemaRef ds:uri="http://schemas.openxmlformats.org/officeDocument/2006/bibliography"/>
   </ds:schemaRefs>

</xml_diff>

<commit_message>
add page object desgin
</commit_message>
<xml_diff>
--- a/documents/Course Outline.docx
+++ b/documents/Course Outline.docx
@@ -86,10 +86,11 @@
       <w:r>
         <w:rPr>
           <w:rStyle w:val="Heading1Char"/>
-          <w:rFonts w:hint="eastAsia"/>
-        </w:rPr>
-        <w:t>18</w:t>
-      </w:r>
+        </w:rPr>
+        <w:t>23</w:t>
+      </w:r>
+      <w:bookmarkStart w:id="0" w:name="_GoBack"/>
+      <w:bookmarkEnd w:id="0"/>
       <w:r>
         <w:rPr>
           <w:rStyle w:val="Heading1Char"/>
@@ -126,8 +127,6 @@
         </w:rPr>
         <w:t>5</w:t>
       </w:r>
-      <w:bookmarkStart w:id="0" w:name="_GoBack"/>
-      <w:bookmarkEnd w:id="0"/>
       <w:r>
         <w:t>h</w:t>
       </w:r>
@@ -139,7 +138,6 @@
       <w:pPr>
         <w:pStyle w:val="Heading3"/>
         <w:rPr>
-          <w:rFonts w:hint="eastAsia"/>
           <w:lang w:val="en-US"/>
         </w:rPr>
       </w:pPr>
@@ -1352,7 +1350,7 @@
 </file>
 
 <file path=customXml/itemProps1.xml><?xml version="1.0" encoding="utf-8"?>
-<ds:datastoreItem xmlns:ds="http://schemas.openxmlformats.org/officeDocument/2006/customXml" ds:itemID="{44B3BDCD-A622-DF4E-9833-5827A41971E4}">
+<ds:datastoreItem xmlns:ds="http://schemas.openxmlformats.org/officeDocument/2006/customXml" ds:itemID="{E6E37F1D-F5E3-8641-AE90-158CF4204356}">
   <ds:schemaRefs>
     <ds:schemaRef ds:uri="http://schemas.openxmlformats.org/officeDocument/2006/bibliography"/>
   </ds:schemaRefs>

</xml_diff>